<commit_message>
Add vignette for biomass measurements
</commit_message>
<xml_diff>
--- a/inst/data_record_sheets/harvest.docx
+++ b/inst/data_record_sheets/harvest.docx
@@ -414,6 +414,15 @@
         </w:rPr>
         <w:t>Total Aboveground Biomass</w:t>
       </w:r>
+      <w:r>
+        <w:rPr>
+          <w:b/>
+          <w:sz w:val="28"/>
+        </w:rPr>
+        <w:t xml:space="preserve"> (AGB)</w:t>
+      </w:r>
+      <w:bookmarkStart w:id="0" w:name="_GoBack"/>
+      <w:bookmarkEnd w:id="0"/>
     </w:p>
     <w:tbl>
       <w:tblPr>
@@ -818,11 +827,11 @@
         <w:tblLook w:val="04A0" w:firstRow="1" w:lastRow="0" w:firstColumn="1" w:lastColumn="0" w:noHBand="0" w:noVBand="1"/>
       </w:tblPr>
       <w:tblGrid>
-        <w:gridCol w:w="2425"/>
-        <w:gridCol w:w="2424"/>
-        <w:gridCol w:w="2424"/>
-        <w:gridCol w:w="920"/>
-        <w:gridCol w:w="2607"/>
+        <w:gridCol w:w="2403"/>
+        <w:gridCol w:w="2403"/>
+        <w:gridCol w:w="2403"/>
+        <w:gridCol w:w="1004"/>
+        <w:gridCol w:w="2587"/>
       </w:tblGrid>
       <w:tr>
         <w:trPr>
@@ -896,6 +905,9 @@
               <w:jc w:val="center"/>
               <w:cnfStyle w:val="100000000000" w:firstRow="1" w:lastRow="0" w:firstColumn="0" w:lastColumn="0" w:oddVBand="0" w:evenVBand="0" w:oddHBand="0" w:evenHBand="0" w:firstRowFirstColumn="0" w:firstRowLastColumn="0" w:lastRowFirstColumn="0" w:lastRowLastColumn="0"/>
             </w:pPr>
+            <w:r>
+              <w:t xml:space="preserve">Included in </w:t>
+            </w:r>
             <w:r>
               <w:t>AGB?</w:t>
             </w:r>
@@ -1844,8 +1856,6 @@
           <w:szCs w:val="4"/>
         </w:rPr>
       </w:pPr>
-      <w:bookmarkStart w:id="0" w:name="_GoBack"/>
-      <w:bookmarkEnd w:id="0"/>
     </w:p>
     <w:tbl>
       <w:tblPr>

</xml_diff>